<commit_message>
Se hizo un cambio en el word
</commit_message>
<xml_diff>
--- a/MiniSumo-Corte2.docx
+++ b/MiniSumo-Corte2.docx
@@ -3826,31 +3826,7 @@
           <w:szCs w:val="24"/>
         </w:rPr>
         <w:lastRenderedPageBreak/>
-        <w:t xml:space="preserve">Paso </w:t>
-      </w:r>
-      <w:r>
-        <w:rPr>
-          <w:b/>
-          <w:bCs/>
-          <w:szCs w:val="24"/>
-        </w:rPr>
-        <w:t>6</w:t>
-      </w:r>
-      <w:r>
-        <w:rPr>
-          <w:b/>
-          <w:bCs/>
-          <w:szCs w:val="24"/>
-        </w:rPr>
-        <w:t xml:space="preserve">. </w:t>
-      </w:r>
-      <w:r>
-        <w:rPr>
-          <w:b/>
-          <w:bCs/>
-          <w:szCs w:val="24"/>
-        </w:rPr>
-        <w:t>Desarrollo:</w:t>
+        <w:t>Paso 6. Desarrollo:</w:t>
       </w:r>
     </w:p>
     <w:p>
@@ -3881,6 +3857,9 @@
         </w:rPr>
       </w:pPr>
       <w:r>
+        <w:rPr>
+          <w:noProof/>
+        </w:rPr>
         <w:drawing>
           <wp:inline distT="0" distB="0" distL="0" distR="0" wp14:anchorId="6E08D37E" wp14:editId="3423ED57">
             <wp:extent cx="4526605" cy="2379054"/>
@@ -3930,21 +3909,7 @@
         <w:rPr>
           <w:szCs w:val="24"/>
         </w:rPr>
-        <w:t xml:space="preserve">La construcción del robot </w:t>
-      </w:r>
-      <w:proofErr w:type="spellStart"/>
-      <w:r>
-        <w:rPr>
-          <w:szCs w:val="24"/>
-        </w:rPr>
-        <w:t>mBot</w:t>
-      </w:r>
-      <w:proofErr w:type="spellEnd"/>
-      <w:r>
-        <w:rPr>
-          <w:szCs w:val="24"/>
-        </w:rPr>
-        <w:t xml:space="preserve"> comienza con el </w:t>
+        <w:t xml:space="preserve">La construcción del robot mBot comienza con el </w:t>
       </w:r>
       <w:r>
         <w:rPr>
@@ -3958,23 +3923,8 @@
         <w:rPr>
           <w:szCs w:val="24"/>
         </w:rPr>
-        <w:t xml:space="preserve">, que es la base del robot. El chasis es un componente fundamental que proporciona la estructura para montar los demás componentes del robot. En el caso del </w:t>
-      </w:r>
-      <w:proofErr w:type="spellStart"/>
-      <w:r>
-        <w:rPr>
-          <w:szCs w:val="24"/>
-        </w:rPr>
-        <w:t>mBot</w:t>
-      </w:r>
-      <w:proofErr w:type="spellEnd"/>
-      <w:r>
-        <w:rPr>
-          <w:szCs w:val="24"/>
-        </w:rPr>
-        <w:t xml:space="preserve">, el chasis es una caja metálica que contiene el </w:t>
-      </w:r>
-      <w:proofErr w:type="spellStart"/>
+        <w:t xml:space="preserve">, que es la base del robot. El chasis es un componente fundamental que proporciona la estructura para montar los demás componentes del robot. En el caso del mBot, el chasis es una caja metálica que contiene el </w:t>
+      </w:r>
       <w:r>
         <w:rPr>
           <w:b/>
@@ -3983,7 +3933,6 @@
         </w:rPr>
         <w:t>mCore</w:t>
       </w:r>
-      <w:proofErr w:type="spellEnd"/>
       <w:r>
         <w:rPr>
           <w:szCs w:val="24"/>
@@ -4017,21 +3966,7 @@
         <w:rPr>
           <w:szCs w:val="24"/>
         </w:rPr>
-        <w:t xml:space="preserve"> son un elemento crucial en el </w:t>
-      </w:r>
-      <w:proofErr w:type="spellStart"/>
-      <w:r>
-        <w:rPr>
-          <w:szCs w:val="24"/>
-        </w:rPr>
-        <w:t>mBot</w:t>
-      </w:r>
-      <w:proofErr w:type="spellEnd"/>
-      <w:r>
-        <w:rPr>
-          <w:szCs w:val="24"/>
-        </w:rPr>
-        <w:t xml:space="preserve">. Estos motores son conectados al chasis mediante tornillos M3 y sus correspondientes tuercas. Una vez montados los motores, se añaden las </w:t>
+        <w:t xml:space="preserve"> son un elemento crucial en el mBot. Estos motores son conectados al chasis mediante tornillos M3 y sus correspondientes tuercas. Una vez montados los motores, se añaden las </w:t>
       </w:r>
       <w:r>
         <w:rPr>
@@ -4045,21 +3980,7 @@
         <w:rPr>
           <w:szCs w:val="24"/>
         </w:rPr>
-        <w:t xml:space="preserve"> a cada motor utilizando tornillos de </w:t>
-      </w:r>
-      <w:proofErr w:type="spellStart"/>
-      <w:r>
-        <w:rPr>
-          <w:szCs w:val="24"/>
-        </w:rPr>
-        <w:t>auto-performación</w:t>
-      </w:r>
-      <w:proofErr w:type="spellEnd"/>
-      <w:r>
-        <w:rPr>
-          <w:szCs w:val="24"/>
-        </w:rPr>
-        <w:t>. Esto permite que el robot pueda moverse y realizar acciones físicas.</w:t>
+        <w:t xml:space="preserve"> a cada motor utilizando tornillos de auto-performación. Esto permite que el robot pueda moverse y realizar acciones físicas.</w:t>
       </w:r>
     </w:p>
     <w:p>
@@ -4074,21 +3995,7 @@
         <w:rPr>
           <w:szCs w:val="24"/>
         </w:rPr>
-        <w:t xml:space="preserve">Además del chasis y los motores, el </w:t>
-      </w:r>
-      <w:proofErr w:type="spellStart"/>
-      <w:r>
-        <w:rPr>
-          <w:szCs w:val="24"/>
-        </w:rPr>
-        <w:t>mBot</w:t>
-      </w:r>
-      <w:proofErr w:type="spellEnd"/>
-      <w:r>
-        <w:rPr>
-          <w:szCs w:val="24"/>
-        </w:rPr>
-        <w:t xml:space="preserve"> incluye varios </w:t>
+        <w:t xml:space="preserve">Además del chasis y los motores, el mBot incluye varios </w:t>
       </w:r>
       <w:r>
         <w:rPr>
@@ -4208,21 +4115,7 @@
         <w:rPr>
           <w:szCs w:val="24"/>
         </w:rPr>
-        <w:t xml:space="preserve">El </w:t>
-      </w:r>
-      <w:proofErr w:type="spellStart"/>
-      <w:r>
-        <w:rPr>
-          <w:szCs w:val="24"/>
-        </w:rPr>
-        <w:t>mBot</w:t>
-      </w:r>
-      <w:proofErr w:type="spellEnd"/>
-      <w:r>
-        <w:rPr>
-          <w:szCs w:val="24"/>
-        </w:rPr>
-        <w:t xml:space="preserve"> también incluye </w:t>
+        <w:t xml:space="preserve">El mBot también incluye </w:t>
       </w:r>
       <w:r>
         <w:rPr>
@@ -4238,52 +4131,40 @@
         </w:rPr>
         <w:t xml:space="preserve">, como </w:t>
       </w:r>
-      <w:proofErr w:type="spellStart"/>
       <w:r>
         <w:rPr>
           <w:b/>
           <w:bCs/>
           <w:szCs w:val="24"/>
         </w:rPr>
-        <w:t>LEDs</w:t>
-      </w:r>
-      <w:proofErr w:type="spellEnd"/>
+        <w:t>LEDs RGB</w:t>
+      </w:r>
+      <w:r>
+        <w:rPr>
+          <w:szCs w:val="24"/>
+        </w:rPr>
+        <w:t xml:space="preserve"> y </w:t>
+      </w:r>
+      <w:r>
+        <w:rPr>
+          <w:szCs w:val="24"/>
+        </w:rPr>
+        <w:t>u</w:t>
+      </w:r>
+      <w:r>
+        <w:rPr>
+          <w:szCs w:val="24"/>
+        </w:rPr>
+        <w:t xml:space="preserve">n </w:t>
+      </w:r>
       <w:r>
         <w:rPr>
           <w:b/>
           <w:bCs/>
           <w:szCs w:val="24"/>
         </w:rPr>
-        <w:t xml:space="preserve"> RGB</w:t>
-      </w:r>
-      <w:r>
-        <w:rPr>
-          <w:szCs w:val="24"/>
-        </w:rPr>
-        <w:t xml:space="preserve"> y </w:t>
-      </w:r>
-      <w:r>
-        <w:rPr>
-          <w:szCs w:val="24"/>
-        </w:rPr>
-        <w:t>u</w:t>
-      </w:r>
-      <w:r>
-        <w:rPr>
-          <w:szCs w:val="24"/>
-        </w:rPr>
-        <w:t xml:space="preserve">n </w:t>
-      </w:r>
-      <w:proofErr w:type="spellStart"/>
-      <w:r>
-        <w:rPr>
-          <w:b/>
-          <w:bCs/>
-          <w:szCs w:val="24"/>
-        </w:rPr>
         <w:t>buzzer</w:t>
       </w:r>
-      <w:proofErr w:type="spellEnd"/>
       <w:r>
         <w:rPr>
           <w:szCs w:val="24"/>
@@ -4303,21 +4184,7 @@
         <w:rPr>
           <w:szCs w:val="24"/>
         </w:rPr>
-        <w:t xml:space="preserve">En resumen, la construcción del </w:t>
-      </w:r>
-      <w:proofErr w:type="spellStart"/>
-      <w:r>
-        <w:rPr>
-          <w:szCs w:val="24"/>
-        </w:rPr>
-        <w:t>mBot</w:t>
-      </w:r>
-      <w:proofErr w:type="spellEnd"/>
-      <w:r>
-        <w:rPr>
-          <w:szCs w:val="24"/>
-        </w:rPr>
-        <w:t xml:space="preserve"> implica montar el chasis, los motores, los sensores y los actuadores en un orden específico para crear un robot que pueda interactuar con su entorno y realizar </w:t>
+        <w:t xml:space="preserve">En resumen, la construcción del mBot implica montar el chasis, los motores, los sensores y los actuadores en un orden específico para crear un robot que pueda interactuar con su entorno y realizar </w:t>
       </w:r>
       <w:r>
         <w:rPr>
@@ -4377,6 +4244,21 @@
           <w:szCs w:val="24"/>
         </w:rPr>
         <w:t>:</w:t>
+      </w:r>
+    </w:p>
+    <w:p>
+      <w:pPr>
+        <w:jc w:val="both"/>
+        <w:rPr>
+          <w:szCs w:val="24"/>
+          <w:u w:val="single"/>
+        </w:rPr>
+      </w:pPr>
+      <w:r>
+        <w:rPr>
+          <w:szCs w:val="24"/>
+        </w:rPr>
+        <w:t>XXXXXXXXXXXXXXX</w:t>
       </w:r>
     </w:p>
     <w:p>

</xml_diff>

<commit_message>
Se hizo un cambio en el word(2)
</commit_message>
<xml_diff>
--- a/MiniSumo-Corte2.docx
+++ b/MiniSumo-Corte2.docx
@@ -4251,6 +4251,36 @@
         <w:jc w:val="both"/>
         <w:rPr>
           <w:szCs w:val="24"/>
+        </w:rPr>
+      </w:pPr>
+      <w:r>
+        <w:rPr>
+          <w:szCs w:val="24"/>
+        </w:rPr>
+        <w:t>XXXXXXXXXXXXXXX</w:t>
+      </w:r>
+    </w:p>
+    <w:p>
+      <w:pPr>
+        <w:jc w:val="both"/>
+        <w:rPr>
+          <w:szCs w:val="24"/>
+        </w:rPr>
+      </w:pPr>
+    </w:p>
+    <w:p>
+      <w:pPr>
+        <w:jc w:val="both"/>
+        <w:rPr>
+          <w:szCs w:val="24"/>
+        </w:rPr>
+      </w:pPr>
+    </w:p>
+    <w:p>
+      <w:pPr>
+        <w:jc w:val="both"/>
+        <w:rPr>
+          <w:szCs w:val="24"/>
           <w:u w:val="single"/>
         </w:rPr>
       </w:pPr>
@@ -4258,7 +4288,7 @@
         <w:rPr>
           <w:szCs w:val="24"/>
         </w:rPr>
-        <w:t>XXXXXXXXXXXXXXX</w:t>
+        <w:t>xxxxxxx</w:t>
       </w:r>
     </w:p>
     <w:p>

</xml_diff>

<commit_message>
Se agrego el diagrama de flujo (PNG y al Word)
</commit_message>
<xml_diff>
--- a/MiniSumo-Corte2.docx
+++ b/MiniSumo-Corte2.docx
@@ -2309,358 +2309,118 @@
       </w:pPr>
       <w:r>
         <w:rPr>
+          <w:szCs w:val="24"/>
+        </w:rPr>
+        <w:t>En este paso se describen formalmente los casos de uso del sistema a partir de la especificación del propósito y requisitos.</w:t>
+      </w:r>
+      <w:r>
+        <w:rPr>
+          <w:szCs w:val="24"/>
+        </w:rPr>
+        <w:t xml:space="preserve"> Se enfoca </w:t>
+      </w:r>
+      <w:r>
+        <w:rPr>
+          <w:szCs w:val="24"/>
+        </w:rPr>
+        <w:t xml:space="preserve">en detallar cómo el sistema será utilizado y las interacciones que tendrá </w:t>
+      </w:r>
+      <w:r>
+        <w:rPr>
+          <w:szCs w:val="24"/>
+        </w:rPr>
+        <w:t>el robot (MiniSumo)</w:t>
+      </w:r>
+      <w:r>
+        <w:rPr>
+          <w:szCs w:val="24"/>
+        </w:rPr>
+        <w:t xml:space="preserve"> con </w:t>
+      </w:r>
+      <w:r>
+        <w:rPr>
+          <w:szCs w:val="24"/>
+        </w:rPr>
+        <w:t>el oponente</w:t>
+      </w:r>
+      <w:r>
+        <w:rPr>
+          <w:szCs w:val="24"/>
+        </w:rPr>
+        <w:t>, proporcionando una visión clara de las funcionalidades que debe cumplir</w:t>
+      </w:r>
+      <w:r>
+        <w:rPr>
+          <w:szCs w:val="24"/>
+        </w:rPr>
+        <w:t>.</w:t>
+      </w:r>
+    </w:p>
+    <w:p>
+      <w:pPr>
+        <w:jc w:val="center"/>
+        <w:rPr>
+          <w:szCs w:val="24"/>
+        </w:rPr>
+      </w:pPr>
+      <w:r>
+        <w:rPr>
           <w:noProof/>
-          <w:szCs w:val="24"/>
-        </w:rPr>
-        <mc:AlternateContent>
-          <mc:Choice Requires="wpg">
-            <w:drawing>
-              <wp:anchor distT="0" distB="0" distL="114300" distR="114300" simplePos="0" relativeHeight="251672576" behindDoc="0" locked="0" layoutInCell="1" allowOverlap="1" wp14:anchorId="4CADE140" wp14:editId="76D5B6AA">
-                <wp:simplePos x="0" y="0"/>
-                <wp:positionH relativeFrom="column">
-                  <wp:posOffset>2540</wp:posOffset>
-                </wp:positionH>
-                <wp:positionV relativeFrom="paragraph">
-                  <wp:posOffset>963930</wp:posOffset>
-                </wp:positionV>
-                <wp:extent cx="5612130" cy="6966585"/>
-                <wp:effectExtent l="0" t="0" r="7620" b="5715"/>
-                <wp:wrapSquare wrapText="bothSides"/>
-                <wp:docPr id="930990512" name="Grupo 4"/>
-                <wp:cNvGraphicFramePr/>
-                <a:graphic xmlns:a="http://schemas.openxmlformats.org/drawingml/2006/main">
-                  <a:graphicData uri="http://schemas.microsoft.com/office/word/2010/wordprocessingGroup">
-                    <wpg:wgp>
-                      <wpg:cNvGrpSpPr/>
-                      <wpg:grpSpPr>
-                        <a:xfrm>
-                          <a:off x="0" y="0"/>
-                          <a:ext cx="5612130" cy="6966585"/>
-                          <a:chOff x="0" y="0"/>
-                          <a:chExt cx="5612130" cy="6966610"/>
-                        </a:xfrm>
-                      </wpg:grpSpPr>
-                      <wps:wsp>
-                        <wps:cNvPr id="653355499" name="Cuadro de texto 3"/>
-                        <wps:cNvSpPr txBox="1"/>
-                        <wps:spPr>
-                          <a:xfrm>
-                            <a:off x="0" y="6634101"/>
-                            <a:ext cx="5612130" cy="332509"/>
-                          </a:xfrm>
-                          <a:prstGeom prst="rect">
-                            <a:avLst/>
-                          </a:prstGeom>
-                          <a:solidFill>
-                            <a:schemeClr val="lt1"/>
-                          </a:solidFill>
-                          <a:ln w="6350">
-                            <a:noFill/>
-                          </a:ln>
-                        </wps:spPr>
-                        <wps:txbx>
-                          <w:txbxContent>
-                            <w:p>
-                              <w:pPr>
-                                <w:pStyle w:val="Descripcin"/>
-                                <w:jc w:val="right"/>
-                                <w:rPr>
-                                  <w:color w:val="auto"/>
-                                  <w:sz w:val="24"/>
-                                  <w:szCs w:val="24"/>
-                                </w:rPr>
-                              </w:pPr>
-                              <w:r>
-                                <w:rPr>
-                                  <w:color w:val="auto"/>
-                                  <w:sz w:val="24"/>
-                                  <w:szCs w:val="24"/>
-                                </w:rPr>
-                                <w:t xml:space="preserve">Ilustración </w:t>
-                              </w:r>
-                              <w:r>
-                                <w:rPr>
-                                  <w:color w:val="auto"/>
-                                  <w:sz w:val="24"/>
-                                  <w:szCs w:val="24"/>
-                                </w:rPr>
-                                <w:fldChar w:fldCharType="begin"/>
-                              </w:r>
-                              <w:r>
-                                <w:rPr>
-                                  <w:color w:val="auto"/>
-                                  <w:sz w:val="24"/>
-                                  <w:szCs w:val="24"/>
-                                </w:rPr>
-                                <w:instrText xml:space="preserve"> SEQ Ilustración \* ARABIC </w:instrText>
-                              </w:r>
-                              <w:r>
-                                <w:rPr>
-                                  <w:color w:val="auto"/>
-                                  <w:sz w:val="24"/>
-                                  <w:szCs w:val="24"/>
-                                </w:rPr>
-                                <w:fldChar w:fldCharType="separate"/>
-                              </w:r>
-                              <w:r>
-                                <w:rPr>
-                                  <w:noProof/>
-                                  <w:color w:val="auto"/>
-                                  <w:sz w:val="24"/>
-                                  <w:szCs w:val="24"/>
-                                </w:rPr>
-                                <w:t>1</w:t>
-                              </w:r>
-                              <w:r>
-                                <w:rPr>
-                                  <w:color w:val="auto"/>
-                                  <w:sz w:val="24"/>
-                                  <w:szCs w:val="24"/>
-                                </w:rPr>
-                                <w:fldChar w:fldCharType="end"/>
-                              </w:r>
-                              <w:r>
-                                <w:rPr>
-                                  <w:color w:val="auto"/>
-                                  <w:sz w:val="24"/>
-                                  <w:szCs w:val="24"/>
-                                </w:rPr>
-                                <w:t>: Especificación del proceso.</w:t>
-                              </w:r>
-                            </w:p>
-                            <w:p>
-                              <w:pPr>
-                                <w:jc w:val="right"/>
-                                <w:rPr>
-                                  <w:sz w:val="36"/>
-                                  <w:szCs w:val="32"/>
-                                </w:rPr>
-                              </w:pPr>
-                            </w:p>
-                          </w:txbxContent>
-                        </wps:txbx>
-                        <wps:bodyPr rot="0" spcFirstLastPara="0" vertOverflow="overflow" horzOverflow="overflow" vert="horz" wrap="square" lIns="91440" tIns="45720" rIns="91440" bIns="45720" numCol="1" spcCol="0" rtlCol="0" fromWordArt="0" anchor="t" anchorCtr="0" forceAA="0" compatLnSpc="1">
-                          <a:prstTxWarp prst="textNoShape">
-                            <a:avLst/>
-                          </a:prstTxWarp>
-                          <a:noAutofit/>
-                        </wps:bodyPr>
-                      </wps:wsp>
-                      <pic:pic xmlns:pic="http://schemas.openxmlformats.org/drawingml/2006/picture">
-                        <pic:nvPicPr>
-                          <pic:cNvPr id="32143313" name="Imagen 9" descr="Diagrama&#10;&#10;Descripción generada automáticamente"/>
-                          <pic:cNvPicPr>
-                            <a:picLocks noChangeAspect="1"/>
-                          </pic:cNvPicPr>
-                        </pic:nvPicPr>
-                        <pic:blipFill>
-                          <a:blip r:embed="rId8">
-                            <a:extLst>
-                              <a:ext uri="{28A0092B-C50C-407E-A947-70E740481C1C}">
-                                <a14:useLocalDpi xmlns:a14="http://schemas.microsoft.com/office/drawing/2010/main" val="0"/>
-                              </a:ext>
-                            </a:extLst>
-                          </a:blip>
-                          <a:srcRect/>
-                          <a:stretch>
-                            <a:fillRect/>
-                          </a:stretch>
-                        </pic:blipFill>
-                        <pic:spPr bwMode="auto">
-                          <a:xfrm>
-                            <a:off x="0" y="0"/>
-                            <a:ext cx="5612130" cy="6355080"/>
-                          </a:xfrm>
-                          <a:prstGeom prst="rect">
-                            <a:avLst/>
-                          </a:prstGeom>
-                          <a:noFill/>
-                          <a:ln>
-                            <a:noFill/>
-                          </a:ln>
-                        </pic:spPr>
-                      </pic:pic>
-                    </wpg:wgp>
-                  </a:graphicData>
-                </a:graphic>
-              </wp:anchor>
-            </w:drawing>
-          </mc:Choice>
-          <mc:Fallback>
-            <w:pict>
-              <v:group w14:anchorId="4CADE140" id="Grupo 4" o:spid="_x0000_s1026" style="position:absolute;left:0;text-align:left;margin-left:.2pt;margin-top:75.9pt;width:441.9pt;height:548.55pt;z-index:251672576" coordsize="56121,69666" o:gfxdata="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">
-                <v:shapetype id="_x0000_t202" coordsize="21600,21600" o:spt="202" path="m,l,21600r21600,l21600,xe">
-                  <v:stroke joinstyle="miter"/>
-                  <v:path gradientshapeok="t" o:connecttype="rect"/>
-                </v:shapetype>
-                <v:shape id="Cuadro de texto 3" o:spid="_x0000_s1027" type="#_x0000_t202" style="position:absolute;top:66341;width:56121;height:3325;visibility:visible;mso-wrap-style:square;v-text-anchor:top" o:gfxdata="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" fillcolor="white [3201]" stroked="f" strokeweight=".5pt">
-                  <v:textbox>
-                    <w:txbxContent>
-                      <w:p>
-                        <w:pPr>
-                          <w:pStyle w:val="Descripcin"/>
-                          <w:jc w:val="right"/>
-                          <w:rPr>
-                            <w:color w:val="auto"/>
-                            <w:sz w:val="24"/>
-                            <w:szCs w:val="24"/>
-                          </w:rPr>
-                        </w:pPr>
-                        <w:r>
-                          <w:rPr>
-                            <w:color w:val="auto"/>
-                            <w:sz w:val="24"/>
-                            <w:szCs w:val="24"/>
-                          </w:rPr>
-                          <w:t xml:space="preserve">Ilustración </w:t>
-                        </w:r>
-                        <w:r>
-                          <w:rPr>
-                            <w:color w:val="auto"/>
-                            <w:sz w:val="24"/>
-                            <w:szCs w:val="24"/>
-                          </w:rPr>
-                          <w:fldChar w:fldCharType="begin"/>
-                        </w:r>
-                        <w:r>
-                          <w:rPr>
-                            <w:color w:val="auto"/>
-                            <w:sz w:val="24"/>
-                            <w:szCs w:val="24"/>
-                          </w:rPr>
-                          <w:instrText xml:space="preserve"> SEQ Ilustración \* ARABIC </w:instrText>
-                        </w:r>
-                        <w:r>
-                          <w:rPr>
-                            <w:color w:val="auto"/>
-                            <w:sz w:val="24"/>
-                            <w:szCs w:val="24"/>
-                          </w:rPr>
-                          <w:fldChar w:fldCharType="separate"/>
-                        </w:r>
-                        <w:r>
-                          <w:rPr>
-                            <w:noProof/>
-                            <w:color w:val="auto"/>
-                            <w:sz w:val="24"/>
-                            <w:szCs w:val="24"/>
-                          </w:rPr>
-                          <w:t>1</w:t>
-                        </w:r>
-                        <w:r>
-                          <w:rPr>
-                            <w:color w:val="auto"/>
-                            <w:sz w:val="24"/>
-                            <w:szCs w:val="24"/>
-                          </w:rPr>
-                          <w:fldChar w:fldCharType="end"/>
-                        </w:r>
-                        <w:r>
-                          <w:rPr>
-                            <w:color w:val="auto"/>
-                            <w:sz w:val="24"/>
-                            <w:szCs w:val="24"/>
-                          </w:rPr>
-                          <w:t>: Especificación del proceso.</w:t>
-                        </w:r>
-                      </w:p>
-                      <w:p>
-                        <w:pPr>
-                          <w:jc w:val="right"/>
-                          <w:rPr>
-                            <w:sz w:val="36"/>
-                            <w:szCs w:val="32"/>
-                          </w:rPr>
-                        </w:pPr>
-                      </w:p>
-                    </w:txbxContent>
-                  </v:textbox>
-                </v:shape>
-                <v:shapetype id="_x0000_t75" coordsize="21600,21600" o:spt="75" o:preferrelative="t" path="m@4@5l@4@11@9@11@9@5xe" filled="f" stroked="f">
-                  <v:stroke joinstyle="miter"/>
-                  <v:formulas>
-                    <v:f eqn="if lineDrawn pixelLineWidth 0"/>
-                    <v:f eqn="sum @0 1 0"/>
-                    <v:f eqn="sum 0 0 @1"/>
-                    <v:f eqn="prod @2 1 2"/>
-                    <v:f eqn="prod @3 21600 pixelWidth"/>
-                    <v:f eqn="prod @3 21600 pixelHeight"/>
-                    <v:f eqn="sum @0 0 1"/>
-                    <v:f eqn="prod @6 1 2"/>
-                    <v:f eqn="prod @7 21600 pixelWidth"/>
-                    <v:f eqn="sum @8 21600 0"/>
-                    <v:f eqn="prod @7 21600 pixelHeight"/>
-                    <v:f eqn="sum @10 21600 0"/>
-                  </v:formulas>
-                  <v:path o:extrusionok="f" gradientshapeok="t" o:connecttype="rect"/>
-                  <o:lock v:ext="edit" aspectratio="t"/>
-                </v:shapetype>
-                <v:shape id="Imagen 9" o:spid="_x0000_s1028" type="#_x0000_t75" alt="Diagrama&#10;&#10;Descripción generada automáticamente" style="position:absolute;width:56121;height:63550;visibility:visible;mso-wrap-style:square" o:gfxdata="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">
-                  <v:imagedata r:id="rId9" o:title="Diagrama&#10;&#10;Descripción generada automáticamente"/>
-                </v:shape>
-                <w10:wrap type="square"/>
-              </v:group>
-            </w:pict>
-          </mc:Fallback>
-        </mc:AlternateContent>
-      </w:r>
-      <w:r>
-        <w:rPr>
-          <w:szCs w:val="24"/>
-        </w:rPr>
-        <w:t>En este paso se describen formalmente los casos de uso del sistema a partir de la especificación del propósito y requisitos.</w:t>
-      </w:r>
-      <w:r>
-        <w:rPr>
-          <w:szCs w:val="24"/>
-        </w:rPr>
-        <w:t xml:space="preserve"> Se enfoca </w:t>
-      </w:r>
-      <w:r>
-        <w:rPr>
-          <w:szCs w:val="24"/>
-        </w:rPr>
-        <w:t xml:space="preserve">en detallar cómo el sistema será utilizado y las interacciones que tendrá </w:t>
-      </w:r>
-      <w:r>
-        <w:rPr>
-          <w:szCs w:val="24"/>
-        </w:rPr>
-        <w:t>el robot (MiniSumo)</w:t>
-      </w:r>
-      <w:r>
-        <w:rPr>
-          <w:szCs w:val="24"/>
-        </w:rPr>
-        <w:t xml:space="preserve"> con </w:t>
-      </w:r>
-      <w:r>
-        <w:rPr>
-          <w:szCs w:val="24"/>
-        </w:rPr>
-        <w:t>el oponente</w:t>
-      </w:r>
-      <w:r>
-        <w:rPr>
-          <w:szCs w:val="24"/>
-        </w:rPr>
-        <w:t>, proporcionando una visión clara de las funcionalidades que debe cumplir</w:t>
-      </w:r>
-      <w:r>
-        <w:rPr>
-          <w:szCs w:val="24"/>
-        </w:rPr>
-        <w:t>.</w:t>
-      </w:r>
-    </w:p>
-    <w:p>
-      <w:pPr>
-        <w:pStyle w:val="Ttulo2"/>
-        <w:rPr>
-          <w:szCs w:val="24"/>
-        </w:rPr>
+        </w:rPr>
+        <w:drawing>
+          <wp:inline distT="0" distB="0" distL="0" distR="0" wp14:anchorId="0D2584AC" wp14:editId="049C6C0F">
+            <wp:extent cx="5353788" cy="7056000"/>
+            <wp:effectExtent l="0" t="0" r="0" b="0"/>
+            <wp:docPr id="1126189100" name="Imagen 1"/>
+            <wp:cNvGraphicFramePr>
+              <a:graphicFrameLocks xmlns:a="http://schemas.openxmlformats.org/drawingml/2006/main" noChangeAspect="1"/>
+            </wp:cNvGraphicFramePr>
+            <a:graphic xmlns:a="http://schemas.openxmlformats.org/drawingml/2006/main">
+              <a:graphicData uri="http://schemas.openxmlformats.org/drawingml/2006/picture">
+                <pic:pic xmlns:pic="http://schemas.openxmlformats.org/drawingml/2006/picture">
+                  <pic:nvPicPr>
+                    <pic:cNvPr id="0" name="Picture 1"/>
+                    <pic:cNvPicPr>
+                      <a:picLocks noChangeAspect="1" noChangeArrowheads="1"/>
+                    </pic:cNvPicPr>
+                  </pic:nvPicPr>
+                  <pic:blipFill>
+                    <a:blip r:embed="rId8">
+                      <a:extLst>
+                        <a:ext uri="{28A0092B-C50C-407E-A947-70E740481C1C}">
+                          <a14:useLocalDpi xmlns:a14="http://schemas.microsoft.com/office/drawing/2010/main" val="0"/>
+                        </a:ext>
+                      </a:extLst>
+                    </a:blip>
+                    <a:srcRect/>
+                    <a:stretch>
+                      <a:fillRect/>
+                    </a:stretch>
+                  </pic:blipFill>
+                  <pic:spPr bwMode="auto">
+                    <a:xfrm>
+                      <a:off x="0" y="0"/>
+                      <a:ext cx="5353788" cy="7056000"/>
+                    </a:xfrm>
+                    <a:prstGeom prst="rect">
+                      <a:avLst/>
+                    </a:prstGeom>
+                    <a:noFill/>
+                    <a:ln>
+                      <a:noFill/>
+                    </a:ln>
+                  </pic:spPr>
+                </pic:pic>
+              </a:graphicData>
+            </a:graphic>
+          </wp:inline>
+        </w:drawing>
+      </w:r>
+    </w:p>
+    <w:p>
+      <w:pPr>
         <w:sectPr>
-          <w:footerReference w:type="default" r:id="rId10"/>
+          <w:footerReference w:type="default" r:id="rId9"/>
           <w:pgSz w:w="12240" w:h="15840"/>
           <w:pgMar w:top="1417" w:right="1701" w:bottom="1417" w:left="1701" w:header="708" w:footer="708" w:gutter="0"/>
           <w:cols w:space="708"/>
@@ -2732,7 +2492,7 @@
                     </pic:cNvPicPr>
                   </pic:nvPicPr>
                   <pic:blipFill>
-                    <a:blip r:embed="rId11">
+                    <a:blip r:embed="rId10">
                       <a:extLst>
                         <a:ext uri="{28A0092B-C50C-407E-A947-70E740481C1C}">
                           <a14:useLocalDpi xmlns:a14="http://schemas.microsoft.com/office/drawing/2010/main" val="0"/>
@@ -3605,7 +3365,7 @@
                     </pic:cNvPicPr>
                   </pic:nvPicPr>
                   <pic:blipFill>
-                    <a:blip r:embed="rId12">
+                    <a:blip r:embed="rId11">
                       <a:extLst>
                         <a:ext uri="{28A0092B-C50C-407E-A947-70E740481C1C}">
                           <a14:useLocalDpi xmlns:a14="http://schemas.microsoft.com/office/drawing/2010/main" val="0"/>
@@ -3765,7 +3525,7 @@
                     </pic:cNvPicPr>
                   </pic:nvPicPr>
                   <pic:blipFill>
-                    <a:blip r:embed="rId13">
+                    <a:blip r:embed="rId12">
                       <a:extLst>
                         <a:ext uri="{28A0092B-C50C-407E-A947-70E740481C1C}">
                           <a14:useLocalDpi xmlns:a14="http://schemas.microsoft.com/office/drawing/2010/main" val="0"/>
@@ -3876,7 +3636,7 @@
                     <pic:cNvPicPr/>
                   </pic:nvPicPr>
                   <pic:blipFill>
-                    <a:blip r:embed="rId14"/>
+                    <a:blip r:embed="rId13"/>
                     <a:stretch>
                       <a:fillRect/>
                     </a:stretch>

</xml_diff>

<commit_message>
Se retira la espera de 5seg
</commit_message>
<xml_diff>
--- a/MiniSumo-Corte2.docx
+++ b/MiniSumo-Corte2.docx
@@ -1165,7 +1165,31 @@
         <w:jc w:val="both"/>
       </w:pPr>
       <w:r>
-        <w:t>El proyecto de aula "Robot Minisumo" se enfoca en el diseño de sistemas digitales basados en microcontroladores para crear un robot autónomo competente en combates de sumo. El proceso de diseño abarca varios pasos: la especificación del propósito y requisitos, la descripción formal de los casos de uso, la especificación del modelo de dominio y de información, y finalmente, la integración de dispositivos y componentes. El robot Minisumo debe ser autónomo, con dimensiones máximas de 10cm x 10cm y 500g, tracción libre, seguridad con switch visible y tiempo de espera, área de combate circular, fases eliminatorias, y disponibilidad local de la interfaz de control. Este proyecto se llevó a cabo en Wokwi.com, desde la especificación inicial hasta la integración final de dispositivos y componentes para lograr un robot Minisumo competente en combates autónomos.</w:t>
+        <w:t xml:space="preserve">El proyecto de aula "Robot </w:t>
+      </w:r>
+      <w:proofErr w:type="spellStart"/>
+      <w:r>
+        <w:t>Minisumo</w:t>
+      </w:r>
+      <w:proofErr w:type="spellEnd"/>
+      <w:r>
+        <w:t xml:space="preserve">" se enfoca en el diseño de sistemas digitales basados en microcontroladores para crear un robot autónomo competente en combates de sumo. El proceso de diseño abarca varios pasos: la especificación del propósito y requisitos, la descripción formal de los casos de uso, la especificación del modelo de dominio y de información, y finalmente, la integración de dispositivos y componentes. El robot </w:t>
+      </w:r>
+      <w:proofErr w:type="spellStart"/>
+      <w:r>
+        <w:t>Minisumo</w:t>
+      </w:r>
+      <w:proofErr w:type="spellEnd"/>
+      <w:r>
+        <w:t xml:space="preserve"> debe ser autónomo, con dimensiones máximas de 10cm x 10cm y 500g, tracción libre, seguridad con switch visible y tiempo de espera, área de combate circular, fases eliminatorias, y disponibilidad local de la interfaz de control. Este proyecto se llevó a cabo en Wokwi.com, desde la especificación inicial hasta la integración final de dispositivos y componentes para lograr un robot </w:t>
+      </w:r>
+      <w:proofErr w:type="spellStart"/>
+      <w:r>
+        <w:t>Minisumo</w:t>
+      </w:r>
+      <w:proofErr w:type="spellEnd"/>
+      <w:r>
+        <w:t xml:space="preserve"> competente en combates autónomos.</w:t>
       </w:r>
     </w:p>
     <w:p>
@@ -1351,6 +1375,7 @@
               </w:rPr>
               <w:t xml:space="preserve">obot </w:t>
             </w:r>
+            <w:proofErr w:type="spellStart"/>
             <w:r>
               <w:rPr>
                 <w:rFonts w:ascii="Times New Roman" w:hAnsi="Times New Roman" w:cs="Times New Roman"/>
@@ -1361,6 +1386,7 @@
               </w:rPr>
               <w:t>Minisumo</w:t>
             </w:r>
+            <w:proofErr w:type="spellEnd"/>
             <w:r>
               <w:rPr>
                 <w:rFonts w:ascii="Times New Roman" w:hAnsi="Times New Roman" w:cs="Times New Roman"/>
@@ -1437,6 +1463,7 @@
               </w:rPr>
               <w:t xml:space="preserve">El robot </w:t>
             </w:r>
+            <w:proofErr w:type="spellStart"/>
             <w:r>
               <w:rPr>
                 <w:rFonts w:ascii="Times New Roman" w:hAnsi="Times New Roman" w:cs="Times New Roman"/>
@@ -1447,6 +1474,7 @@
               </w:rPr>
               <w:t>Minisumo</w:t>
             </w:r>
+            <w:proofErr w:type="spellEnd"/>
             <w:r>
               <w:rPr>
                 <w:rFonts w:ascii="Times New Roman" w:hAnsi="Times New Roman" w:cs="Times New Roman"/>
@@ -2329,7 +2357,21 @@
         <w:rPr>
           <w:szCs w:val="24"/>
         </w:rPr>
-        <w:t>el robot (MiniSumo)</w:t>
+        <w:t>el robot (</w:t>
+      </w:r>
+      <w:proofErr w:type="spellStart"/>
+      <w:r>
+        <w:rPr>
+          <w:szCs w:val="24"/>
+        </w:rPr>
+        <w:t>MiniSumo</w:t>
+      </w:r>
+      <w:proofErr w:type="spellEnd"/>
+      <w:r>
+        <w:rPr>
+          <w:szCs w:val="24"/>
+        </w:rPr>
+        <w:t>)</w:t>
       </w:r>
       <w:r>
         <w:rPr>
@@ -2653,7 +2695,25 @@
           <w:bCs/>
           <w:szCs w:val="24"/>
         </w:rPr>
-        <w:t>“MiniSumo”</w:t>
+        <w:t>“</w:t>
+      </w:r>
+      <w:proofErr w:type="spellStart"/>
+      <w:r>
+        <w:rPr>
+          <w:b/>
+          <w:bCs/>
+          <w:szCs w:val="24"/>
+        </w:rPr>
+        <w:t>MiniSumo</w:t>
+      </w:r>
+      <w:proofErr w:type="spellEnd"/>
+      <w:r>
+        <w:rPr>
+          <w:b/>
+          <w:bCs/>
+          <w:szCs w:val="24"/>
+        </w:rPr>
+        <w:t>”</w:t>
       </w:r>
       <w:r>
         <w:rPr>
@@ -2709,8 +2769,16 @@
         <w:rPr>
           <w:szCs w:val="24"/>
         </w:rPr>
-        <w:t xml:space="preserve"> de Minisumos</w:t>
-      </w:r>
+        <w:t xml:space="preserve"> de </w:t>
+      </w:r>
+      <w:proofErr w:type="spellStart"/>
+      <w:r>
+        <w:rPr>
+          <w:szCs w:val="24"/>
+        </w:rPr>
+        <w:t>Minisumos</w:t>
+      </w:r>
+      <w:proofErr w:type="spellEnd"/>
     </w:p>
     <w:tbl>
       <w:tblPr>
@@ -2816,6 +2884,7 @@
                 <w:szCs w:val="24"/>
               </w:rPr>
             </w:pPr>
+            <w:proofErr w:type="spellStart"/>
             <w:r>
               <w:rPr>
                 <w:b/>
@@ -2824,6 +2893,7 @@
               </w:rPr>
               <w:t>superficieColor</w:t>
             </w:r>
+            <w:proofErr w:type="spellEnd"/>
             <w:r>
               <w:rPr>
                 <w:szCs w:val="24"/>
@@ -2855,7 +2925,21 @@
               <w:rPr>
                 <w:szCs w:val="24"/>
               </w:rPr>
-              <w:t>: Indica si el MiniSumo está dentro o fuera del dojo.</w:t>
+              <w:t xml:space="preserve">: Indica si el </w:t>
+            </w:r>
+            <w:proofErr w:type="spellStart"/>
+            <w:r>
+              <w:rPr>
+                <w:szCs w:val="24"/>
+              </w:rPr>
+              <w:t>MiniSumo</w:t>
+            </w:r>
+            <w:proofErr w:type="spellEnd"/>
+            <w:r>
+              <w:rPr>
+                <w:szCs w:val="24"/>
+              </w:rPr>
+              <w:t xml:space="preserve"> está dentro o fuera del dojo.</w:t>
             </w:r>
           </w:p>
         </w:tc>
@@ -2874,6 +2958,7 @@
           <w:szCs w:val="24"/>
         </w:rPr>
       </w:pPr>
+      <w:proofErr w:type="spellStart"/>
       <w:r>
         <w:rPr>
           <w:b/>
@@ -2882,6 +2967,7 @@
         </w:rPr>
         <w:t>MiniSumo</w:t>
       </w:r>
+      <w:proofErr w:type="spellEnd"/>
       <w:r>
         <w:rPr>
           <w:szCs w:val="24"/>
@@ -2940,8 +3026,16 @@
               <w:rPr>
                 <w:szCs w:val="24"/>
               </w:rPr>
-              <w:t>: MiniSumo</w:t>
-            </w:r>
+              <w:t xml:space="preserve">: </w:t>
+            </w:r>
+            <w:proofErr w:type="spellStart"/>
+            <w:r>
+              <w:rPr>
+                <w:szCs w:val="24"/>
+              </w:rPr>
+              <w:t>MiniSumo</w:t>
+            </w:r>
+            <w:proofErr w:type="spellEnd"/>
           </w:p>
           <w:p>
             <w:pPr>
@@ -3003,6 +3097,7 @@
               </w:numPr>
               <w:ind w:left="565"/>
             </w:pPr>
+            <w:proofErr w:type="spellStart"/>
             <w:r>
               <w:rPr>
                 <w:b/>
@@ -3010,8 +3105,17 @@
               </w:rPr>
               <w:t>tipoDeVelocidad</w:t>
             </w:r>
-            <w:r>
-              <w:t>: Representa la velocidad del MiniSumo (puede ser rápido, lento, girar o desplazarse).</w:t>
+            <w:proofErr w:type="spellEnd"/>
+            <w:r>
+              <w:t xml:space="preserve">: Representa la velocidad del </w:t>
+            </w:r>
+            <w:proofErr w:type="spellStart"/>
+            <w:r>
+              <w:t>MiniSumo</w:t>
+            </w:r>
+            <w:proofErr w:type="spellEnd"/>
+            <w:r>
+              <w:t xml:space="preserve"> (puede ser rápido, lento, girar o desplazarse).</w:t>
             </w:r>
           </w:p>
           <w:p>
@@ -3031,7 +3135,15 @@
               <w:t>posición</w:t>
             </w:r>
             <w:r>
-              <w:t>: Indica la posición actual del MiniSumo (identificado, no identificado, movimiento, empuje o espera).</w:t>
+              <w:t xml:space="preserve">: Indica la posición actual del </w:t>
+            </w:r>
+            <w:proofErr w:type="spellStart"/>
+            <w:r>
+              <w:t>MiniSumo</w:t>
+            </w:r>
+            <w:proofErr w:type="spellEnd"/>
+            <w:r>
+              <w:t xml:space="preserve"> (identificado, no identificado, movimiento, empuje o espera).</w:t>
             </w:r>
           </w:p>
           <w:p>
@@ -3058,7 +3170,15 @@
               <w:t>ponente</w:t>
             </w:r>
             <w:r>
-              <w:t>: Es un atributo booleano que indica si el MiniSumo ha detectado un oponente.</w:t>
+              <w:t xml:space="preserve">: Es un atributo booleano que indica si el </w:t>
+            </w:r>
+            <w:proofErr w:type="spellStart"/>
+            <w:r>
+              <w:t>MiniSumo</w:t>
+            </w:r>
+            <w:proofErr w:type="spellEnd"/>
+            <w:r>
+              <w:t xml:space="preserve"> ha detectado un oponente.</w:t>
             </w:r>
           </w:p>
           <w:p>
@@ -3118,7 +3238,21 @@
         <w:rPr>
           <w:szCs w:val="24"/>
         </w:rPr>
-        <w:t xml:space="preserve"> de Minisumos. El </w:t>
+        <w:t xml:space="preserve"> de </w:t>
+      </w:r>
+      <w:proofErr w:type="spellStart"/>
+      <w:r>
+        <w:rPr>
+          <w:szCs w:val="24"/>
+        </w:rPr>
+        <w:t>Minisumos</w:t>
+      </w:r>
+      <w:proofErr w:type="spellEnd"/>
+      <w:r>
+        <w:rPr>
+          <w:szCs w:val="24"/>
+        </w:rPr>
+        <w:t xml:space="preserve">. El </w:t>
       </w:r>
       <w:r>
         <w:rPr>
@@ -3134,6 +3268,7 @@
         </w:rPr>
         <w:t xml:space="preserve"> proporciona el entorno, mientras que el </w:t>
       </w:r>
+      <w:proofErr w:type="spellStart"/>
       <w:r>
         <w:rPr>
           <w:b/>
@@ -3142,6 +3277,7 @@
         </w:rPr>
         <w:t>MiniSumo</w:t>
       </w:r>
+      <w:proofErr w:type="spellEnd"/>
       <w:r>
         <w:rPr>
           <w:szCs w:val="24"/>
@@ -3288,7 +3424,11 @@
           </mc:Choice>
           <mc:Fallback>
             <w:pict>
-              <v:shape w14:anchorId="2A781073" id="Cuadro de texto 1" o:spid="_x0000_s1029" type="#_x0000_t202" style="position:absolute;margin-left:-37.9pt;margin-top:387.15pt;width:725.5pt;height:.05pt;z-index:251666432;visibility:visible;mso-wrap-style:square;mso-wrap-distance-left:9pt;mso-wrap-distance-top:0;mso-wrap-distance-right:9pt;mso-wrap-distance-bottom:0;mso-position-horizontal:absolute;mso-position-horizontal-relative:text;mso-position-vertical:absolute;mso-position-vertical-relative:text;v-text-anchor:top" o:gfxdata="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" stroked="f">
+              <v:shapetype w14:anchorId="2A781073" id="_x0000_t202" coordsize="21600,21600" o:spt="202" path="m,l,21600r21600,l21600,xe">
+                <v:stroke joinstyle="miter"/>
+                <v:path gradientshapeok="t" o:connecttype="rect"/>
+              </v:shapetype>
+              <v:shape id="Cuadro de texto 1" o:spid="_x0000_s1026" type="#_x0000_t202" style="position:absolute;margin-left:-37.9pt;margin-top:387.15pt;width:725.5pt;height:.05pt;z-index:251666432;visibility:visible;mso-wrap-style:square;mso-wrap-distance-left:9pt;mso-wrap-distance-top:0;mso-wrap-distance-right:9pt;mso-wrap-distance-bottom:0;mso-position-horizontal:absolute;mso-position-horizontal-relative:text;mso-position-vertical:absolute;mso-position-vertical-relative:text;v-text-anchor:top" o:gfxdata="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" stroked="f">
                 <v:textbox style="mso-fit-shape-to-text:t" inset="0,0,0,0">
                   <w:txbxContent>
                     <w:p>
@@ -3481,7 +3621,21 @@
         <w:rPr>
           <w:szCs w:val="24"/>
         </w:rPr>
-        <w:t>l componente principal de un robot Minisumo es su placa controladora</w:t>
+        <w:t xml:space="preserve">l componente principal de un robot </w:t>
+      </w:r>
+      <w:proofErr w:type="spellStart"/>
+      <w:r>
+        <w:rPr>
+          <w:szCs w:val="24"/>
+        </w:rPr>
+        <w:t>Minisumo</w:t>
+      </w:r>
+      <w:proofErr w:type="spellEnd"/>
+      <w:r>
+        <w:rPr>
+          <w:szCs w:val="24"/>
+        </w:rPr>
+        <w:t xml:space="preserve"> es su placa controladora</w:t>
       </w:r>
       <w:r>
         <w:rPr>
@@ -3493,7 +3647,21 @@
         <w:rPr>
           <w:szCs w:val="24"/>
         </w:rPr>
-        <w:t>, que contiene el cerebro del robot y se encarga de procesar las señales de los sensores y controlar los motores. Además, los Minisumos suelen tener sensores infrarrojos para detectar al oponente y motores para moverse y atacar.</w:t>
+        <w:t xml:space="preserve">, que contiene el cerebro del robot y se encarga de procesar las señales de los sensores y controlar los motores. Además, los </w:t>
+      </w:r>
+      <w:proofErr w:type="spellStart"/>
+      <w:r>
+        <w:rPr>
+          <w:szCs w:val="24"/>
+        </w:rPr>
+        <w:t>Minisumos</w:t>
+      </w:r>
+      <w:proofErr w:type="spellEnd"/>
+      <w:r>
+        <w:rPr>
+          <w:szCs w:val="24"/>
+        </w:rPr>
+        <w:t xml:space="preserve"> suelen tener sensores infrarrojos para detectar al oponente y motores para moverse y atacar.</w:t>
       </w:r>
     </w:p>
     <w:p>
@@ -3669,7 +3837,21 @@
         <w:rPr>
           <w:szCs w:val="24"/>
         </w:rPr>
-        <w:t xml:space="preserve">La construcción del robot mBot comienza con el </w:t>
+        <w:t xml:space="preserve">La construcción del robot </w:t>
+      </w:r>
+      <w:proofErr w:type="spellStart"/>
+      <w:r>
+        <w:rPr>
+          <w:szCs w:val="24"/>
+        </w:rPr>
+        <w:t>mBot</w:t>
+      </w:r>
+      <w:proofErr w:type="spellEnd"/>
+      <w:r>
+        <w:rPr>
+          <w:szCs w:val="24"/>
+        </w:rPr>
+        <w:t xml:space="preserve"> comienza con el </w:t>
       </w:r>
       <w:r>
         <w:rPr>
@@ -3683,8 +3865,23 @@
         <w:rPr>
           <w:szCs w:val="24"/>
         </w:rPr>
-        <w:t xml:space="preserve">, que es la base del robot. El chasis es un componente fundamental que proporciona la estructura para montar los demás componentes del robot. En el caso del mBot, el chasis es una caja metálica que contiene el </w:t>
-      </w:r>
+        <w:t xml:space="preserve">, que es la base del robot. El chasis es un componente fundamental que proporciona la estructura para montar los demás componentes del robot. En el caso del </w:t>
+      </w:r>
+      <w:proofErr w:type="spellStart"/>
+      <w:r>
+        <w:rPr>
+          <w:szCs w:val="24"/>
+        </w:rPr>
+        <w:t>mBot</w:t>
+      </w:r>
+      <w:proofErr w:type="spellEnd"/>
+      <w:r>
+        <w:rPr>
+          <w:szCs w:val="24"/>
+        </w:rPr>
+        <w:t xml:space="preserve">, el chasis es una caja metálica que contiene el </w:t>
+      </w:r>
+      <w:proofErr w:type="spellStart"/>
       <w:r>
         <w:rPr>
           <w:b/>
@@ -3693,6 +3890,7 @@
         </w:rPr>
         <w:t>mCore</w:t>
       </w:r>
+      <w:proofErr w:type="spellEnd"/>
       <w:r>
         <w:rPr>
           <w:szCs w:val="24"/>
@@ -3726,7 +3924,21 @@
         <w:rPr>
           <w:szCs w:val="24"/>
         </w:rPr>
-        <w:t xml:space="preserve"> son un elemento crucial en el mBot. Estos motores son conectados al chasis mediante tornillos M3 y sus correspondientes tuercas. Una vez montados los motores, se añaden las </w:t>
+        <w:t xml:space="preserve"> son un elemento crucial en el </w:t>
+      </w:r>
+      <w:proofErr w:type="spellStart"/>
+      <w:r>
+        <w:rPr>
+          <w:szCs w:val="24"/>
+        </w:rPr>
+        <w:t>mBot</w:t>
+      </w:r>
+      <w:proofErr w:type="spellEnd"/>
+      <w:r>
+        <w:rPr>
+          <w:szCs w:val="24"/>
+        </w:rPr>
+        <w:t xml:space="preserve">. Estos motores son conectados al chasis mediante tornillos M3 y sus correspondientes tuercas. Una vez montados los motores, se añaden las </w:t>
       </w:r>
       <w:r>
         <w:rPr>
@@ -3740,7 +3952,21 @@
         <w:rPr>
           <w:szCs w:val="24"/>
         </w:rPr>
-        <w:t xml:space="preserve"> a cada motor utilizando tornillos de auto-performación. Esto permite que el robot pueda moverse y realizar acciones físicas.</w:t>
+        <w:t xml:space="preserve"> a cada motor utilizando tornillos de </w:t>
+      </w:r>
+      <w:proofErr w:type="spellStart"/>
+      <w:r>
+        <w:rPr>
+          <w:szCs w:val="24"/>
+        </w:rPr>
+        <w:t>auto-performación</w:t>
+      </w:r>
+      <w:proofErr w:type="spellEnd"/>
+      <w:r>
+        <w:rPr>
+          <w:szCs w:val="24"/>
+        </w:rPr>
+        <w:t>. Esto permite que el robot pueda moverse y realizar acciones físicas.</w:t>
       </w:r>
     </w:p>
     <w:p>
@@ -3755,7 +3981,21 @@
         <w:rPr>
           <w:szCs w:val="24"/>
         </w:rPr>
-        <w:t xml:space="preserve">Además del chasis y los motores, el mBot incluye varios </w:t>
+        <w:t xml:space="preserve">Además del chasis y los motores, el </w:t>
+      </w:r>
+      <w:proofErr w:type="spellStart"/>
+      <w:r>
+        <w:rPr>
+          <w:szCs w:val="24"/>
+        </w:rPr>
+        <w:t>mBot</w:t>
+      </w:r>
+      <w:proofErr w:type="spellEnd"/>
+      <w:r>
+        <w:rPr>
+          <w:szCs w:val="24"/>
+        </w:rPr>
+        <w:t xml:space="preserve"> incluye varios </w:t>
       </w:r>
       <w:r>
         <w:rPr>
@@ -3875,7 +4115,21 @@
         <w:rPr>
           <w:szCs w:val="24"/>
         </w:rPr>
-        <w:t xml:space="preserve">El mBot también incluye </w:t>
+        <w:t xml:space="preserve">El </w:t>
+      </w:r>
+      <w:proofErr w:type="spellStart"/>
+      <w:r>
+        <w:rPr>
+          <w:szCs w:val="24"/>
+        </w:rPr>
+        <w:t>mBot</w:t>
+      </w:r>
+      <w:proofErr w:type="spellEnd"/>
+      <w:r>
+        <w:rPr>
+          <w:szCs w:val="24"/>
+        </w:rPr>
+        <w:t xml:space="preserve"> también incluye </w:t>
       </w:r>
       <w:r>
         <w:rPr>
@@ -3891,40 +4145,52 @@
         </w:rPr>
         <w:t xml:space="preserve">, como </w:t>
       </w:r>
+      <w:proofErr w:type="spellStart"/>
       <w:r>
         <w:rPr>
           <w:b/>
           <w:bCs/>
           <w:szCs w:val="24"/>
         </w:rPr>
-        <w:t>LEDs RGB</w:t>
-      </w:r>
-      <w:r>
-        <w:rPr>
-          <w:szCs w:val="24"/>
-        </w:rPr>
-        <w:t xml:space="preserve"> y </w:t>
-      </w:r>
-      <w:r>
-        <w:rPr>
-          <w:szCs w:val="24"/>
-        </w:rPr>
-        <w:t>u</w:t>
-      </w:r>
-      <w:r>
-        <w:rPr>
-          <w:szCs w:val="24"/>
-        </w:rPr>
-        <w:t xml:space="preserve">n </w:t>
-      </w:r>
+        <w:t>LEDs</w:t>
+      </w:r>
+      <w:proofErr w:type="spellEnd"/>
       <w:r>
         <w:rPr>
           <w:b/>
           <w:bCs/>
           <w:szCs w:val="24"/>
         </w:rPr>
+        <w:t xml:space="preserve"> RGB</w:t>
+      </w:r>
+      <w:r>
+        <w:rPr>
+          <w:szCs w:val="24"/>
+        </w:rPr>
+        <w:t xml:space="preserve"> y </w:t>
+      </w:r>
+      <w:r>
+        <w:rPr>
+          <w:szCs w:val="24"/>
+        </w:rPr>
+        <w:t>u</w:t>
+      </w:r>
+      <w:r>
+        <w:rPr>
+          <w:szCs w:val="24"/>
+        </w:rPr>
+        <w:t xml:space="preserve">n </w:t>
+      </w:r>
+      <w:proofErr w:type="spellStart"/>
+      <w:r>
+        <w:rPr>
+          <w:b/>
+          <w:bCs/>
+          <w:szCs w:val="24"/>
+        </w:rPr>
         <w:t>buzzer</w:t>
       </w:r>
+      <w:proofErr w:type="spellEnd"/>
       <w:r>
         <w:rPr>
           <w:szCs w:val="24"/>
@@ -3944,7 +4210,21 @@
         <w:rPr>
           <w:szCs w:val="24"/>
         </w:rPr>
-        <w:t xml:space="preserve">En resumen, la construcción del mBot implica montar el chasis, los motores, los sensores y los actuadores en un orden específico para crear un robot que pueda interactuar con su entorno y realizar </w:t>
+        <w:t xml:space="preserve">En resumen, la construcción del </w:t>
+      </w:r>
+      <w:proofErr w:type="spellStart"/>
+      <w:r>
+        <w:rPr>
+          <w:szCs w:val="24"/>
+        </w:rPr>
+        <w:t>mBot</w:t>
+      </w:r>
+      <w:proofErr w:type="spellEnd"/>
+      <w:r>
+        <w:rPr>
+          <w:szCs w:val="24"/>
+        </w:rPr>
+        <w:t xml:space="preserve"> implica montar el chasis, los motores, los sensores y los actuadores en un orden específico para crear un robot que pueda interactuar con su entorno y realizar </w:t>
       </w:r>
       <w:r>
         <w:rPr>
@@ -4044,12 +4324,14 @@
           <w:u w:val="single"/>
         </w:rPr>
       </w:pPr>
+      <w:proofErr w:type="spellStart"/>
       <w:r>
         <w:rPr>
           <w:szCs w:val="24"/>
         </w:rPr>
         <w:t>xxxxxxx</w:t>
       </w:r>
+      <w:proofErr w:type="spellEnd"/>
     </w:p>
     <w:p>
       <w:pPr>
@@ -4113,6 +4395,29 @@
           <w:szCs w:val="24"/>
         </w:rPr>
         <w:t>:</w:t>
+      </w:r>
+    </w:p>
+    <w:p>
+      <w:pPr>
+        <w:pStyle w:val="Prrafodelista"/>
+        <w:numPr>
+          <w:ilvl w:val="0"/>
+          <w:numId w:val="7"/>
+        </w:numPr>
+        <w:jc w:val="both"/>
+        <w:rPr>
+          <w:b/>
+          <w:bCs/>
+          <w:szCs w:val="24"/>
+        </w:rPr>
+      </w:pPr>
+      <w:r>
+        <w:rPr>
+          <w:b/>
+          <w:bCs/>
+          <w:szCs w:val="24"/>
+        </w:rPr>
+        <w:t>PRUEBA DE ESPERA DE 5 SEG ANTES DE EMPEZAR EL RING</w:t>
       </w:r>
     </w:p>
     <w:p>
@@ -4783,6 +5088,95 @@
     </w:lvl>
   </w:abstractNum>
   <w:abstractNum w:abstractNumId="5" w15:restartNumberingAfterBreak="0">
+    <w:nsid w:val="66D42D5F"/>
+    <w:multiLevelType w:val="hybridMultilevel"/>
+    <w:tmpl w:val="4482B2D8"/>
+    <w:lvl w:ilvl="0" w:tplc="240A000F">
+      <w:start w:val="1"/>
+      <w:numFmt w:val="decimal"/>
+      <w:lvlText w:val="%1."/>
+      <w:lvlJc w:val="left"/>
+      <w:pPr>
+        <w:ind w:left="720" w:hanging="360"/>
+      </w:pPr>
+      <w:rPr>
+        <w:rFonts w:hint="default"/>
+      </w:rPr>
+    </w:lvl>
+    <w:lvl w:ilvl="1" w:tplc="240A0019" w:tentative="1">
+      <w:start w:val="1"/>
+      <w:numFmt w:val="lowerLetter"/>
+      <w:lvlText w:val="%2."/>
+      <w:lvlJc w:val="left"/>
+      <w:pPr>
+        <w:ind w:left="1440" w:hanging="360"/>
+      </w:pPr>
+    </w:lvl>
+    <w:lvl w:ilvl="2" w:tplc="240A001B" w:tentative="1">
+      <w:start w:val="1"/>
+      <w:numFmt w:val="lowerRoman"/>
+      <w:lvlText w:val="%3."/>
+      <w:lvlJc w:val="right"/>
+      <w:pPr>
+        <w:ind w:left="2160" w:hanging="180"/>
+      </w:pPr>
+    </w:lvl>
+    <w:lvl w:ilvl="3" w:tplc="240A000F" w:tentative="1">
+      <w:start w:val="1"/>
+      <w:numFmt w:val="decimal"/>
+      <w:lvlText w:val="%4."/>
+      <w:lvlJc w:val="left"/>
+      <w:pPr>
+        <w:ind w:left="2880" w:hanging="360"/>
+      </w:pPr>
+    </w:lvl>
+    <w:lvl w:ilvl="4" w:tplc="240A0019" w:tentative="1">
+      <w:start w:val="1"/>
+      <w:numFmt w:val="lowerLetter"/>
+      <w:lvlText w:val="%5."/>
+      <w:lvlJc w:val="left"/>
+      <w:pPr>
+        <w:ind w:left="3600" w:hanging="360"/>
+      </w:pPr>
+    </w:lvl>
+    <w:lvl w:ilvl="5" w:tplc="240A001B" w:tentative="1">
+      <w:start w:val="1"/>
+      <w:numFmt w:val="lowerRoman"/>
+      <w:lvlText w:val="%6."/>
+      <w:lvlJc w:val="right"/>
+      <w:pPr>
+        <w:ind w:left="4320" w:hanging="180"/>
+      </w:pPr>
+    </w:lvl>
+    <w:lvl w:ilvl="6" w:tplc="240A000F" w:tentative="1">
+      <w:start w:val="1"/>
+      <w:numFmt w:val="decimal"/>
+      <w:lvlText w:val="%7."/>
+      <w:lvlJc w:val="left"/>
+      <w:pPr>
+        <w:ind w:left="5040" w:hanging="360"/>
+      </w:pPr>
+    </w:lvl>
+    <w:lvl w:ilvl="7" w:tplc="240A0019" w:tentative="1">
+      <w:start w:val="1"/>
+      <w:numFmt w:val="lowerLetter"/>
+      <w:lvlText w:val="%8."/>
+      <w:lvlJc w:val="left"/>
+      <w:pPr>
+        <w:ind w:left="5760" w:hanging="360"/>
+      </w:pPr>
+    </w:lvl>
+    <w:lvl w:ilvl="8" w:tplc="240A001B" w:tentative="1">
+      <w:start w:val="1"/>
+      <w:numFmt w:val="lowerRoman"/>
+      <w:lvlText w:val="%9."/>
+      <w:lvlJc w:val="right"/>
+      <w:pPr>
+        <w:ind w:left="6480" w:hanging="180"/>
+      </w:pPr>
+    </w:lvl>
+  </w:abstractNum>
+  <w:abstractNum w:abstractNumId="6" w15:restartNumberingAfterBreak="0">
     <w:nsid w:val="719F3E70"/>
     <w:multiLevelType w:val="multilevel"/>
     <w:tmpl w:val="0C72F4A4"/>
@@ -4913,13 +5307,16 @@
     <w:abstractNumId w:val="1"/>
   </w:num>
   <w:num w:numId="4" w16cid:durableId="1994748844">
-    <w:abstractNumId w:val="5"/>
+    <w:abstractNumId w:val="6"/>
   </w:num>
   <w:num w:numId="5" w16cid:durableId="1127940642">
     <w:abstractNumId w:val="0"/>
   </w:num>
   <w:num w:numId="6" w16cid:durableId="763035851">
     <w:abstractNumId w:val="3"/>
+  </w:num>
+  <w:num w:numId="7" w16cid:durableId="329677882">
+    <w:abstractNumId w:val="5"/>
   </w:num>
 </w:numbering>
 </file>

</xml_diff>

<commit_message>
Se agrega codigo para detectar linea: EN WORD (TITULO)
</commit_message>
<xml_diff>
--- a/MiniSumo-Corte2.docx
+++ b/MiniSumo-Corte2.docx
@@ -4419,6 +4419,67 @@
         </w:rPr>
         <w:t>PRUEBA DE ESPERA DE 5 SEG ANTES DE EMPEZAR EL RING</w:t>
       </w:r>
+      <w:r>
+        <w:rPr>
+          <w:b/>
+          <w:bCs/>
+          <w:szCs w:val="24"/>
+        </w:rPr>
+        <w:t>:</w:t>
+      </w:r>
+    </w:p>
+    <w:p>
+      <w:pPr>
+        <w:jc w:val="both"/>
+        <w:rPr>
+          <w:b/>
+          <w:bCs/>
+          <w:szCs w:val="24"/>
+        </w:rPr>
+      </w:pPr>
+    </w:p>
+    <w:p>
+      <w:pPr>
+        <w:jc w:val="both"/>
+        <w:rPr>
+          <w:b/>
+          <w:bCs/>
+          <w:szCs w:val="24"/>
+        </w:rPr>
+      </w:pPr>
+    </w:p>
+    <w:p>
+      <w:pPr>
+        <w:pStyle w:val="Prrafodelista"/>
+        <w:numPr>
+          <w:ilvl w:val="0"/>
+          <w:numId w:val="7"/>
+        </w:numPr>
+        <w:jc w:val="both"/>
+        <w:rPr>
+          <w:b/>
+          <w:bCs/>
+          <w:szCs w:val="24"/>
+        </w:rPr>
+      </w:pPr>
+      <w:r>
+        <w:rPr>
+          <w:b/>
+          <w:bCs/>
+          <w:szCs w:val="24"/>
+        </w:rPr>
+        <w:t>PRUEBA DE DETECCION DE LINEA:</w:t>
+      </w:r>
+    </w:p>
+    <w:p>
+      <w:pPr>
+        <w:jc w:val="both"/>
+        <w:rPr>
+          <w:b/>
+          <w:bCs/>
+          <w:szCs w:val="24"/>
+        </w:rPr>
+      </w:pPr>
     </w:p>
     <w:p>
       <w:pPr>

</xml_diff>